<commit_message>
Done till Literature review
</commit_message>
<xml_diff>
--- a/Final Report/1) Title Page.docx
+++ b/Final Report/1) Title Page.docx
@@ -8,15 +8,12 @@
       </w:pPr>
       <w:r>
         <w:rPr>
-          <w:rFonts w:cstheme="minorHAnsi"/>
           <w:noProof/>
-          <w:sz w:val="24"/>
-          <w:szCs w:val="24"/>
         </w:rPr>
         <w:drawing>
-          <wp:inline distT="0" distB="0" distL="0" distR="0" wp14:anchorId="0310AA73" wp14:editId="1356E3C2">
-            <wp:extent cx="3492062" cy="610235"/>
-            <wp:effectExtent l="0" t="0" r="0" b="0"/>
+          <wp:inline distT="0" distB="0" distL="0" distR="0" wp14:anchorId="5590E267" wp14:editId="324A64D5">
+            <wp:extent cx="2774731" cy="1759006"/>
+            <wp:effectExtent l="0" t="0" r="6985" b="0"/>
             <wp:docPr id="1" name="Picture 1"/>
             <wp:cNvGraphicFramePr>
               <a:graphicFrameLocks xmlns:a="http://schemas.openxmlformats.org/drawingml/2006/main" noChangeAspect="1"/>
@@ -30,7 +27,7 @@
                       <a:picLocks noChangeAspect="1" noChangeArrowheads="1"/>
                     </pic:cNvPicPr>
                   </pic:nvPicPr>
-                  <pic:blipFill rotWithShape="1">
+                  <pic:blipFill>
                     <a:blip r:embed="rId4">
                       <a:extLst>
                         <a:ext uri="{28A0092B-C50C-407E-A947-70E740481C1C}">
@@ -38,13 +35,15 @@
                         </a:ext>
                       </a:extLst>
                     </a:blip>
-                    <a:srcRect l="-1" r="-1484"/>
-                    <a:stretch/>
+                    <a:srcRect/>
+                    <a:stretch>
+                      <a:fillRect/>
+                    </a:stretch>
                   </pic:blipFill>
                   <pic:spPr bwMode="auto">
                     <a:xfrm>
                       <a:off x="0" y="0"/>
-                      <a:ext cx="3548348" cy="620071"/>
+                      <a:ext cx="2786818" cy="1766668"/>
                     </a:xfrm>
                     <a:prstGeom prst="rect">
                       <a:avLst/>
@@ -53,11 +52,6 @@
                     <a:ln>
                       <a:noFill/>
                     </a:ln>
-                    <a:extLst>
-                      <a:ext uri="{53640926-AAD7-44D8-BBD7-CCE9431645EC}">
-                        <a14:shadowObscured xmlns:a14="http://schemas.microsoft.com/office/drawing/2010/main"/>
-                      </a:ext>
-                    </a:extLst>
                   </pic:spPr>
                 </pic:pic>
               </a:graphicData>
@@ -65,6 +59,307 @@
           </wp:inline>
         </w:drawing>
       </w:r>
+    </w:p>
+    <w:p>
+      <w:pPr>
+        <w:jc w:val="center"/>
+        <w:rPr>
+          <w:rFonts w:ascii="Times New Roman" w:hAnsi="Times New Roman" w:cs="Times New Roman"/>
+          <w:sz w:val="36"/>
+          <w:szCs w:val="36"/>
+        </w:rPr>
+      </w:pPr>
+      <w:r>
+        <w:rPr>
+          <w:rFonts w:ascii="Times New Roman" w:hAnsi="Times New Roman" w:cs="Times New Roman"/>
+          <w:sz w:val="36"/>
+          <w:szCs w:val="36"/>
+        </w:rPr>
+        <w:t>UNIVERSITY OF HERTFORDSHIRE</w:t>
+      </w:r>
+    </w:p>
+    <w:p>
+      <w:pPr>
+        <w:jc w:val="center"/>
+        <w:rPr>
+          <w:rFonts w:ascii="Times New Roman" w:hAnsi="Times New Roman" w:cs="Times New Roman"/>
+          <w:sz w:val="28"/>
+          <w:szCs w:val="28"/>
+        </w:rPr>
+      </w:pPr>
+      <w:r>
+        <w:rPr>
+          <w:rFonts w:ascii="Times New Roman" w:hAnsi="Times New Roman" w:cs="Times New Roman"/>
+          <w:sz w:val="28"/>
+          <w:szCs w:val="28"/>
+        </w:rPr>
+        <w:t>School of Physics, Engineering</w:t>
+      </w:r>
+      <w:r>
+        <w:rPr>
+          <w:rFonts w:ascii="Times New Roman" w:hAnsi="Times New Roman" w:cs="Times New Roman"/>
+          <w:sz w:val="28"/>
+          <w:szCs w:val="28"/>
+        </w:rPr>
+        <w:t>,</w:t>
+      </w:r>
+      <w:r>
+        <w:rPr>
+          <w:rFonts w:ascii="Times New Roman" w:hAnsi="Times New Roman" w:cs="Times New Roman"/>
+          <w:sz w:val="28"/>
+          <w:szCs w:val="28"/>
+        </w:rPr>
+        <w:t xml:space="preserve"> and Computer Science</w:t>
+      </w:r>
+    </w:p>
+    <w:p>
+      <w:pPr>
+        <w:jc w:val="center"/>
+        <w:rPr>
+          <w:rFonts w:ascii="Times New Roman" w:hAnsi="Times New Roman" w:cs="Times New Roman"/>
+          <w:sz w:val="28"/>
+          <w:szCs w:val="28"/>
+        </w:rPr>
+      </w:pPr>
+    </w:p>
+    <w:p>
+      <w:pPr>
+        <w:jc w:val="center"/>
+        <w:rPr>
+          <w:rFonts w:ascii="Times New Roman" w:hAnsi="Times New Roman" w:cs="Times New Roman"/>
+          <w:sz w:val="32"/>
+          <w:szCs w:val="32"/>
+        </w:rPr>
+      </w:pPr>
+      <w:r>
+        <w:rPr>
+          <w:rFonts w:ascii="Times New Roman" w:hAnsi="Times New Roman" w:cs="Times New Roman"/>
+          <w:sz w:val="32"/>
+          <w:szCs w:val="32"/>
+        </w:rPr>
+        <w:t>MSc Artificial Intelligence and Robotics with Advanced Research</w:t>
+      </w:r>
+    </w:p>
+    <w:p>
+      <w:pPr>
+        <w:jc w:val="center"/>
+        <w:rPr>
+          <w:rFonts w:ascii="Times New Roman" w:hAnsi="Times New Roman" w:cs="Times New Roman"/>
+          <w:sz w:val="28"/>
+          <w:szCs w:val="28"/>
+        </w:rPr>
+      </w:pPr>
+    </w:p>
+    <w:p>
+      <w:pPr>
+        <w:jc w:val="center"/>
+        <w:rPr>
+          <w:rFonts w:ascii="Times New Roman" w:hAnsi="Times New Roman" w:cs="Times New Roman"/>
+          <w:sz w:val="28"/>
+          <w:szCs w:val="28"/>
+        </w:rPr>
+      </w:pPr>
+      <w:r>
+        <w:rPr>
+          <w:rFonts w:ascii="Times New Roman" w:hAnsi="Times New Roman" w:cs="Times New Roman"/>
+          <w:sz w:val="28"/>
+          <w:szCs w:val="28"/>
+        </w:rPr>
+        <w:t>7COM1039- Advanced Computer Science Masters Project</w:t>
+      </w:r>
+    </w:p>
+    <w:p>
+      <w:pPr>
+        <w:jc w:val="center"/>
+        <w:rPr>
+          <w:rFonts w:ascii="Times New Roman" w:hAnsi="Times New Roman" w:cs="Times New Roman"/>
+          <w:b/>
+          <w:bCs/>
+          <w:sz w:val="32"/>
+          <w:szCs w:val="32"/>
+        </w:rPr>
+      </w:pPr>
+    </w:p>
+    <w:p>
+      <w:pPr>
+        <w:jc w:val="center"/>
+        <w:rPr>
+          <w:rFonts w:ascii="Times New Roman" w:hAnsi="Times New Roman" w:cs="Times New Roman"/>
+          <w:b/>
+          <w:bCs/>
+          <w:sz w:val="32"/>
+          <w:szCs w:val="32"/>
+        </w:rPr>
+      </w:pPr>
+      <w:r>
+        <w:rPr>
+          <w:rFonts w:ascii="Times New Roman" w:hAnsi="Times New Roman" w:cs="Times New Roman"/>
+          <w:b/>
+          <w:bCs/>
+          <w:sz w:val="32"/>
+          <w:szCs w:val="32"/>
+        </w:rPr>
+        <w:t>Final Project Report</w:t>
+      </w:r>
+    </w:p>
+    <w:p>
+      <w:pPr>
+        <w:jc w:val="center"/>
+        <w:rPr>
+          <w:rFonts w:ascii="Times New Roman" w:hAnsi="Times New Roman" w:cs="Times New Roman"/>
+          <w:sz w:val="28"/>
+          <w:szCs w:val="28"/>
+        </w:rPr>
+      </w:pPr>
+    </w:p>
+    <w:p>
+      <w:pPr>
+        <w:jc w:val="center"/>
+      </w:pPr>
+      <w:r>
+        <w:rPr>
+          <w:rFonts w:ascii="Times New Roman" w:hAnsi="Times New Roman" w:cs="Times New Roman"/>
+          <w:sz w:val="36"/>
+          <w:szCs w:val="36"/>
+        </w:rPr>
+        <w:t>Prediction of hotel reservation cancellation of a customer with reservation details using Machine Learning.</w:t>
+      </w:r>
+    </w:p>
+    <w:p>
+      <w:pPr>
+        <w:jc w:val="center"/>
+      </w:pPr>
+    </w:p>
+    <w:p>
+      <w:pPr>
+        <w:jc w:val="center"/>
+      </w:pPr>
+    </w:p>
+    <w:p>
+      <w:pPr>
+        <w:jc w:val="center"/>
+      </w:pPr>
+    </w:p>
+    <w:p>
+      <w:pPr>
+        <w:rPr>
+          <w:rFonts w:ascii="Times New Roman" w:hAnsi="Times New Roman" w:cs="Times New Roman"/>
+          <w:sz w:val="28"/>
+          <w:szCs w:val="28"/>
+        </w:rPr>
+      </w:pPr>
+      <w:r>
+        <w:rPr>
+          <w:rFonts w:ascii="Times New Roman" w:hAnsi="Times New Roman" w:cs="Times New Roman"/>
+          <w:b/>
+          <w:bCs/>
+          <w:sz w:val="28"/>
+          <w:szCs w:val="28"/>
+        </w:rPr>
+        <w:t>Name:</w:t>
+      </w:r>
+      <w:r>
+        <w:rPr>
+          <w:rFonts w:ascii="Times New Roman" w:hAnsi="Times New Roman" w:cs="Times New Roman"/>
+          <w:sz w:val="28"/>
+          <w:szCs w:val="28"/>
+        </w:rPr>
+        <w:t xml:space="preserve"> </w:t>
+      </w:r>
+      <w:r>
+        <w:rPr>
+          <w:rFonts w:ascii="Times New Roman" w:hAnsi="Times New Roman" w:cs="Times New Roman"/>
+          <w:sz w:val="28"/>
+          <w:szCs w:val="28"/>
+        </w:rPr>
+        <w:t>NIKHIL REDDY MARELLA</w:t>
+      </w:r>
+    </w:p>
+    <w:p>
+      <w:pPr>
+        <w:rPr>
+          <w:rFonts w:ascii="Times New Roman" w:hAnsi="Times New Roman" w:cs="Times New Roman"/>
+          <w:sz w:val="28"/>
+          <w:szCs w:val="28"/>
+        </w:rPr>
+      </w:pPr>
+      <w:r>
+        <w:rPr>
+          <w:rFonts w:ascii="Times New Roman" w:hAnsi="Times New Roman" w:cs="Times New Roman"/>
+          <w:b/>
+          <w:bCs/>
+          <w:sz w:val="28"/>
+          <w:szCs w:val="28"/>
+        </w:rPr>
+        <w:t>Student ID:</w:t>
+      </w:r>
+      <w:r>
+        <w:rPr>
+          <w:rFonts w:ascii="Times New Roman" w:hAnsi="Times New Roman" w:cs="Times New Roman"/>
+          <w:sz w:val="28"/>
+          <w:szCs w:val="28"/>
+        </w:rPr>
+        <w:t xml:space="preserve"> </w:t>
+      </w:r>
+    </w:p>
+    <w:p>
+      <w:pPr>
+        <w:rPr>
+          <w:rFonts w:ascii="Times New Roman" w:hAnsi="Times New Roman" w:cs="Times New Roman"/>
+          <w:sz w:val="28"/>
+          <w:szCs w:val="28"/>
+        </w:rPr>
+      </w:pPr>
+      <w:r>
+        <w:rPr>
+          <w:rFonts w:ascii="Times New Roman" w:hAnsi="Times New Roman" w:cs="Times New Roman"/>
+          <w:b/>
+          <w:bCs/>
+          <w:sz w:val="28"/>
+          <w:szCs w:val="28"/>
+        </w:rPr>
+        <w:t>Supervisor:</w:t>
+      </w:r>
+      <w:r>
+        <w:rPr>
+          <w:rFonts w:ascii="Times New Roman" w:hAnsi="Times New Roman" w:cs="Times New Roman"/>
+          <w:sz w:val="28"/>
+          <w:szCs w:val="28"/>
+        </w:rPr>
+        <w:t xml:space="preserve"> </w:t>
+      </w:r>
+    </w:p>
+    <w:p>
+      <w:pPr>
+        <w:rPr>
+          <w:rFonts w:ascii="Times New Roman" w:hAnsi="Times New Roman" w:cs="Times New Roman"/>
+          <w:sz w:val="28"/>
+          <w:szCs w:val="28"/>
+        </w:rPr>
+      </w:pPr>
+    </w:p>
+    <w:p>
+      <w:pPr>
+        <w:rPr>
+          <w:rFonts w:ascii="Times New Roman" w:hAnsi="Times New Roman" w:cs="Times New Roman"/>
+          <w:sz w:val="28"/>
+          <w:szCs w:val="28"/>
+        </w:rPr>
+      </w:pPr>
+    </w:p>
+    <w:p>
+      <w:pPr>
+        <w:rPr>
+          <w:rFonts w:ascii="Times New Roman" w:hAnsi="Times New Roman" w:cs="Times New Roman"/>
+          <w:sz w:val="28"/>
+          <w:szCs w:val="28"/>
+        </w:rPr>
+      </w:pPr>
+    </w:p>
+    <w:p>
+      <w:pPr>
+        <w:jc w:val="center"/>
+      </w:pPr>
     </w:p>
     <w:p>
       <w:pPr>
@@ -481,6 +776,7 @@
   <w:style w:type="paragraph" w:default="1" w:styleId="Normal">
     <w:name w:val="Normal"/>
     <w:qFormat/>
+    <w:rsid w:val="00272A74"/>
   </w:style>
   <w:style w:type="character" w:default="1" w:styleId="DefaultParagraphFont">
     <w:name w:val="Default Paragraph Font"/>

</xml_diff>